<commit_message>
Add answers for 1 and 2
</commit_message>
<xml_diff>
--- a/cs2106lab5/cs2106lab5ansbk.docx
+++ b/cs2106lab5/cs2106lab5ansbk.docx
@@ -241,7 +241,7 @@
         <w:rPr>
           <w:lang w:val="en-US"/>
         </w:rPr>
-        <w:t>This program does/does not run correctly.</w:t>
+        <w:t>This program does not run correctly.</w:t>
       </w:r>
     </w:p>
     <w:p>
@@ -286,7 +286,33 @@
         <w:rPr>
           <w:lang w:val="en-US"/>
         </w:rPr>
-        <w:t>This program may not operate correctly in a multithreaded because…</w:t>
+        <w:t>This program may not operate correctly in a multithreaded because</w:t>
+      </w:r>
+      <w:r>
+        <w:rPr>
+          <w:lang w:val="en-US"/>
+        </w:rPr>
+        <w:t xml:space="preserve"> </w:t>
+      </w:r>
+      <w:r>
+        <w:rPr>
+          <w:lang w:val="en-US"/>
+        </w:rPr>
+        <w:t xml:space="preserve">multiple threads are able to run the enqueue and dequeue functions, the count, front, and back variables to be inaccurate. The value of count can be less than QLEN even when the buffer is full due to race conditions on the variable. Therefore, allowing multiple threads to overwrite the values inside the </w:t>
+      </w:r>
+      <w:r>
+        <w:rPr>
+          <w:lang w:val="en-US"/>
+        </w:rPr>
+        <w:t xml:space="preserve">buffer. Race conditions on the len array also causes some buffer </w:t>
+      </w:r>
+      <w:bookmarkStart w:id="0" w:name="_GoBack"/>
+      <w:bookmarkEnd w:id="0"/>
+      <w:r>
+        <w:rPr>
+          <w:lang w:val="en-US"/>
+        </w:rPr>
+        <w:t>to not copy fully.</w:t>
       </w:r>
     </w:p>
     <w:p>
@@ -384,7 +410,13 @@
         <w:rPr>
           <w:lang w:val="en-US"/>
         </w:rPr>
-        <w:t>The answer is/is not correct.</w:t>
+        <w:t>The answer is</w:t>
+      </w:r>
+      <w:r>
+        <w:rPr>
+          <w:lang w:val="en-US"/>
+        </w:rPr>
+        <w:t xml:space="preserve"> not correct.</w:t>
       </w:r>
     </w:p>
     <w:p>
@@ -684,8 +716,6 @@
         <w:tab/>
         <w:t>_______________  / 20</w:t>
       </w:r>
-      <w:bookmarkStart w:id="0" w:name="_GoBack"/>
-      <w:bookmarkEnd w:id="0"/>
     </w:p>
     <w:sectPr>
       <w:pgSz w:w="11900" w:h="16840"/>
@@ -710,7 +740,7 @@
     </w:rPrDefault>
     <w:pPrDefault/>
   </w:docDefaults>
-  <w:latentStyles w:defLockedState="0" w:defUIPriority="99" w:defSemiHidden="0" w:defUnhideWhenUsed="0" w:defQFormat="0" w:count="380">
+  <w:latentStyles w:defLockedState="0" w:defUIPriority="99" w:defSemiHidden="0" w:defUnhideWhenUsed="0" w:defQFormat="0" w:count="382">
     <w:lsdException w:name="Normal" w:uiPriority="0" w:qFormat="1"/>
     <w:lsdException w:name="heading 1" w:uiPriority="9" w:qFormat="1"/>
     <w:lsdException w:name="heading 2" w:semiHidden="1" w:uiPriority="9" w:unhideWhenUsed="1" w:qFormat="1"/>
@@ -816,7 +846,6 @@
     <w:lsdException w:name="HTML Sample" w:semiHidden="1" w:unhideWhenUsed="1"/>
     <w:lsdException w:name="HTML Typewriter" w:semiHidden="1" w:unhideWhenUsed="1"/>
     <w:lsdException w:name="HTML Variable" w:semiHidden="1" w:unhideWhenUsed="1"/>
-    <w:lsdException w:name="Normal Table" w:semiHidden="1" w:unhideWhenUsed="1"/>
     <w:lsdException w:name="annotation subject" w:semiHidden="1" w:unhideWhenUsed="1"/>
     <w:lsdException w:name="No List" w:semiHidden="1" w:unhideWhenUsed="1"/>
     <w:lsdException w:name="Outline List 1" w:semiHidden="1" w:unhideWhenUsed="1"/>
@@ -862,11 +891,9 @@
     <w:lsdException w:name="Table Subtle 1" w:semiHidden="1" w:unhideWhenUsed="1"/>
     <w:lsdException w:name="Table Subtle 2" w:semiHidden="1" w:unhideWhenUsed="1"/>
     <w:lsdException w:name="Table Web 1" w:semiHidden="1" w:unhideWhenUsed="1"/>
-    <w:lsdException w:name="Table Web 2" w:semiHidden="1" w:unhideWhenUsed="1"/>
     <w:lsdException w:name="Table Web 3" w:semiHidden="1" w:unhideWhenUsed="1"/>
     <w:lsdException w:name="Balloon Text" w:semiHidden="1" w:unhideWhenUsed="1"/>
     <w:lsdException w:name="Table Grid" w:uiPriority="39"/>
-    <w:lsdException w:name="Table Theme" w:semiHidden="1" w:unhideWhenUsed="1"/>
     <w:lsdException w:name="Note Level 1" w:semiHidden="1" w:unhideWhenUsed="1"/>
     <w:lsdException w:name="Note Level 2" w:semiHidden="1" w:unhideWhenUsed="1"/>
     <w:lsdException w:name="Note Level 3" w:semiHidden="1" w:unhideWhenUsed="1"/>
@@ -1091,6 +1118,8 @@
     <w:lsdException w:name="List Table 5 Dark Accent 6" w:uiPriority="50"/>
     <w:lsdException w:name="List Table 6 Colorful Accent 6" w:uiPriority="51"/>
     <w:lsdException w:name="List Table 7 Colorful Accent 6" w:uiPriority="52"/>
+    <w:lsdException w:name="Mention" w:semiHidden="1" w:unhideWhenUsed="1"/>
+    <w:lsdException w:name="Smart Hyperlink" w:semiHidden="1" w:unhideWhenUsed="1"/>
   </w:latentStyles>
   <w:style w:type="paragraph" w:default="1" w:styleId="Normal">
     <w:name w:val="Normal"/>

</xml_diff>

<commit_message>
Complete questions 1, 2, 4, 5, 7, 8
</commit_message>
<xml_diff>
--- a/cs2106lab5/cs2106lab5ansbk.docx
+++ b/cs2106lab5/cs2106lab5ansbk.docx
@@ -304,194 +304,212 @@
         <w:rPr>
           <w:lang w:val="en-US"/>
         </w:rPr>
-        <w:t xml:space="preserve">buffer. Race conditions on the len array also causes some buffer </w:t>
+        <w:t>buffer. Race conditions on the len array also causes some buffer to not copy fully.</w:t>
+      </w:r>
+    </w:p>
+    <w:p>
+      <w:pPr>
+        <w:jc w:val="both"/>
+        <w:rPr>
+          <w:lang w:val="en-US"/>
+        </w:rPr>
+      </w:pPr>
+    </w:p>
+    <w:p>
+      <w:pPr>
+        <w:jc w:val="both"/>
+        <w:rPr>
+          <w:lang w:val="en-US"/>
+        </w:rPr>
+      </w:pPr>
+    </w:p>
+    <w:p>
+      <w:pPr>
+        <w:jc w:val="both"/>
+        <w:rPr>
+          <w:lang w:val="en-US"/>
+        </w:rPr>
+      </w:pPr>
+      <w:r>
+        <w:rPr>
+          <w:b/>
+          <w:lang w:val="en-US"/>
+        </w:rPr>
+        <w:t>Question 3. (4 marks)</w:t>
+      </w:r>
+    </w:p>
+    <w:p>
+      <w:pPr>
+        <w:jc w:val="both"/>
+        <w:rPr>
+          <w:lang w:val="en-US"/>
+        </w:rPr>
+      </w:pPr>
+    </w:p>
+    <w:p>
+      <w:pPr>
+        <w:jc w:val="both"/>
+        <w:rPr>
+          <w:lang w:val="en-US"/>
+        </w:rPr>
+      </w:pPr>
+      <w:r>
+        <w:rPr>
+          <w:lang w:val="en-US"/>
+        </w:rPr>
+        <w:t>My code is shown below:</w:t>
+      </w:r>
+    </w:p>
+    <w:p>
+      <w:pPr>
+        <w:jc w:val="both"/>
+        <w:rPr>
+          <w:lang w:val="en-US"/>
+        </w:rPr>
+      </w:pPr>
+    </w:p>
+    <w:p>
+      <w:pPr>
+        <w:jc w:val="both"/>
+        <w:rPr>
+          <w:lang w:val="en-US"/>
+        </w:rPr>
+      </w:pPr>
+      <w:r>
+        <w:rPr>
+          <w:b/>
+          <w:lang w:val="en-US"/>
+        </w:rPr>
+        <w:t>Question 4. (1 mark)</w:t>
+      </w:r>
+    </w:p>
+    <w:p>
+      <w:pPr>
+        <w:jc w:val="both"/>
+        <w:rPr>
+          <w:lang w:val="en-US"/>
+        </w:rPr>
+      </w:pPr>
+    </w:p>
+    <w:p>
+      <w:pPr>
+        <w:jc w:val="both"/>
+        <w:rPr>
+          <w:lang w:val="en-US"/>
+        </w:rPr>
+      </w:pPr>
+      <w:r>
+        <w:rPr>
+          <w:lang w:val="en-US"/>
+        </w:rPr>
+        <w:t>The answer is</w:t>
+      </w:r>
+      <w:r>
+        <w:rPr>
+          <w:lang w:val="en-US"/>
+        </w:rPr>
+        <w:t xml:space="preserve"> not correct.</w:t>
+      </w:r>
+    </w:p>
+    <w:p>
+      <w:pPr>
+        <w:jc w:val="both"/>
+        <w:rPr>
+          <w:lang w:val="en-US"/>
+        </w:rPr>
+      </w:pPr>
+    </w:p>
+    <w:p>
+      <w:pPr>
+        <w:jc w:val="both"/>
+        <w:rPr>
+          <w:lang w:val="en-US"/>
+        </w:rPr>
+      </w:pPr>
+      <w:r>
+        <w:rPr>
+          <w:b/>
+          <w:lang w:val="en-US"/>
+        </w:rPr>
+        <w:t xml:space="preserve">Question 5. </w:t>
+      </w:r>
+      <w:r>
+        <w:rPr>
+          <w:b/>
+          <w:lang w:val="en-US"/>
+        </w:rPr>
+        <w:t>(3 marks)</w:t>
+      </w:r>
+    </w:p>
+    <w:p>
+      <w:pPr>
+        <w:jc w:val="both"/>
+        <w:rPr>
+          <w:lang w:val="en-US"/>
+        </w:rPr>
+      </w:pPr>
+    </w:p>
+    <w:p>
+      <w:pPr>
+        <w:jc w:val="both"/>
+        <w:rPr>
+          <w:lang w:val="en-US"/>
+        </w:rPr>
+      </w:pPr>
+      <w:r>
+        <w:rPr>
+          <w:lang w:val="en-US"/>
+        </w:rPr>
+        <w:t xml:space="preserve">The problem in Q4 is </w:t>
+      </w:r>
+      <w:r>
+        <w:rPr>
+          <w:lang w:val="en-US"/>
+        </w:rPr>
+        <w:t>the enqueue function in the buffer.cpp returns when there is no space in the buffer, causing the data being enqueued to be lost.</w:t>
+      </w:r>
+    </w:p>
+    <w:p>
+      <w:pPr>
+        <w:jc w:val="both"/>
+        <w:rPr>
+          <w:lang w:val="en-US"/>
+        </w:rPr>
+      </w:pPr>
+    </w:p>
+    <w:p>
+      <w:pPr>
+        <w:jc w:val="both"/>
+        <w:rPr>
+          <w:lang w:val="en-US"/>
+        </w:rPr>
+      </w:pPr>
+      <w:r>
+        <w:rPr>
+          <w:lang w:val="en-US"/>
+        </w:rPr>
+        <w:t xml:space="preserve">The sem_wait and sem_post </w:t>
+      </w:r>
+      <w:r>
+        <w:rPr>
+          <w:lang w:val="en-US"/>
+        </w:rPr>
+        <w:t>calls fixed the problem because</w:t>
+      </w:r>
+      <w:r>
+        <w:rPr>
+          <w:lang w:val="en-US"/>
+        </w:rPr>
+        <w:t xml:space="preserve"> in the enqueue function in buffer.cpp, </w:t>
+      </w:r>
+      <w:r>
+        <w:rPr>
+          <w:lang w:val="en-US"/>
+        </w:rPr>
+        <w:t>when the buffer is full, it will wait for the empty semaphore to be called. This empty semaphore will only be called when the dequeue function successfully dequeues data from the buffer, making space for the enqueue function to write data. Similarly, in the dequeue function, when there is no data in the buffer to be read, it will wait for the full semaphore to be called, which the enqueue function will when it finishes writing data into the empty buffer.</w:t>
       </w:r>
       <w:bookmarkStart w:id="0" w:name="_GoBack"/>
       <w:bookmarkEnd w:id="0"/>
-      <w:r>
-        <w:rPr>
-          <w:lang w:val="en-US"/>
-        </w:rPr>
-        <w:t>to not copy fully.</w:t>
-      </w:r>
-    </w:p>
-    <w:p>
-      <w:pPr>
-        <w:jc w:val="both"/>
-        <w:rPr>
-          <w:lang w:val="en-US"/>
-        </w:rPr>
-      </w:pPr>
-    </w:p>
-    <w:p>
-      <w:pPr>
-        <w:jc w:val="both"/>
-        <w:rPr>
-          <w:lang w:val="en-US"/>
-        </w:rPr>
-      </w:pPr>
-    </w:p>
-    <w:p>
-      <w:pPr>
-        <w:jc w:val="both"/>
-        <w:rPr>
-          <w:lang w:val="en-US"/>
-        </w:rPr>
-      </w:pPr>
-      <w:r>
-        <w:rPr>
-          <w:b/>
-          <w:lang w:val="en-US"/>
-        </w:rPr>
-        <w:t>Question 3. (4 marks)</w:t>
-      </w:r>
-    </w:p>
-    <w:p>
-      <w:pPr>
-        <w:jc w:val="both"/>
-        <w:rPr>
-          <w:lang w:val="en-US"/>
-        </w:rPr>
-      </w:pPr>
-    </w:p>
-    <w:p>
-      <w:pPr>
-        <w:jc w:val="both"/>
-        <w:rPr>
-          <w:lang w:val="en-US"/>
-        </w:rPr>
-      </w:pPr>
-      <w:r>
-        <w:rPr>
-          <w:lang w:val="en-US"/>
-        </w:rPr>
-        <w:t>My code is shown below:</w:t>
-      </w:r>
-    </w:p>
-    <w:p>
-      <w:pPr>
-        <w:jc w:val="both"/>
-        <w:rPr>
-          <w:lang w:val="en-US"/>
-        </w:rPr>
-      </w:pPr>
-    </w:p>
-    <w:p>
-      <w:pPr>
-        <w:jc w:val="both"/>
-        <w:rPr>
-          <w:lang w:val="en-US"/>
-        </w:rPr>
-      </w:pPr>
-      <w:r>
-        <w:rPr>
-          <w:b/>
-          <w:lang w:val="en-US"/>
-        </w:rPr>
-        <w:t>Question 4. (1 mark)</w:t>
-      </w:r>
-    </w:p>
-    <w:p>
-      <w:pPr>
-        <w:jc w:val="both"/>
-        <w:rPr>
-          <w:lang w:val="en-US"/>
-        </w:rPr>
-      </w:pPr>
-    </w:p>
-    <w:p>
-      <w:pPr>
-        <w:jc w:val="both"/>
-        <w:rPr>
-          <w:lang w:val="en-US"/>
-        </w:rPr>
-      </w:pPr>
-      <w:r>
-        <w:rPr>
-          <w:lang w:val="en-US"/>
-        </w:rPr>
-        <w:t>The answer is</w:t>
-      </w:r>
-      <w:r>
-        <w:rPr>
-          <w:lang w:val="en-US"/>
-        </w:rPr>
-        <w:t xml:space="preserve"> not correct.</w:t>
-      </w:r>
-    </w:p>
-    <w:p>
-      <w:pPr>
-        <w:jc w:val="both"/>
-        <w:rPr>
-          <w:lang w:val="en-US"/>
-        </w:rPr>
-      </w:pPr>
-    </w:p>
-    <w:p>
-      <w:pPr>
-        <w:jc w:val="both"/>
-        <w:rPr>
-          <w:lang w:val="en-US"/>
-        </w:rPr>
-      </w:pPr>
-      <w:r>
-        <w:rPr>
-          <w:b/>
-          <w:lang w:val="en-US"/>
-        </w:rPr>
-        <w:t xml:space="preserve">Question 5. </w:t>
-      </w:r>
-      <w:r>
-        <w:rPr>
-          <w:b/>
-          <w:lang w:val="en-US"/>
-        </w:rPr>
-        <w:t>(3 marks)</w:t>
-      </w:r>
-    </w:p>
-    <w:p>
-      <w:pPr>
-        <w:jc w:val="both"/>
-        <w:rPr>
-          <w:lang w:val="en-US"/>
-        </w:rPr>
-      </w:pPr>
-    </w:p>
-    <w:p>
-      <w:pPr>
-        <w:jc w:val="both"/>
-        <w:rPr>
-          <w:lang w:val="en-US"/>
-        </w:rPr>
-      </w:pPr>
-      <w:r>
-        <w:rPr>
-          <w:lang w:val="en-US"/>
-        </w:rPr>
-        <w:t>The problem in Q4 is…</w:t>
-      </w:r>
-    </w:p>
-    <w:p>
-      <w:pPr>
-        <w:jc w:val="both"/>
-        <w:rPr>
-          <w:lang w:val="en-US"/>
-        </w:rPr>
-      </w:pPr>
-    </w:p>
-    <w:p>
-      <w:pPr>
-        <w:jc w:val="both"/>
-        <w:rPr>
-          <w:lang w:val="en-US"/>
-        </w:rPr>
-      </w:pPr>
-      <w:r>
-        <w:rPr>
-          <w:lang w:val="en-US"/>
-        </w:rPr>
-        <w:t>The sem_wait and sem_post calls fixed the problem because…</w:t>
-      </w:r>
     </w:p>
     <w:p>
       <w:pPr>
@@ -605,6 +623,18 @@
         </w:rPr>
         <w:t>This is what’s happening in testbarrier.cpp:</w:t>
       </w:r>
+      <w:r>
+        <w:rPr>
+          <w:lang w:val="en-US"/>
+        </w:rPr>
+        <w:t xml:space="preserve"> </w:t>
+      </w:r>
+      <w:r>
+        <w:rPr>
+          <w:lang w:val="en-US"/>
+        </w:rPr>
+        <w:t>Different threads calls the barrier at different time and only when the last thread calls the barrier, all of them crosses the barrier together.</w:t>
+      </w:r>
     </w:p>
     <w:p>
       <w:pPr>
@@ -650,6 +680,30 @@
           <w:lang w:val="en-US"/>
         </w:rPr>
         <w:t>This is how reachBarrier works:</w:t>
+      </w:r>
+      <w:r>
+        <w:rPr>
+          <w:lang w:val="en-US"/>
+        </w:rPr>
+        <w:t xml:space="preserve"> Whenever reachBarrier is being called, it increments the number of threads that has reached the barrier, if the number is less than the required number of threads to continue, it will wait for its own semaphore to be called</w:t>
+      </w:r>
+      <w:r>
+        <w:rPr>
+          <w:lang w:val="en-US"/>
+        </w:rPr>
+        <w:t>.</w:t>
+      </w:r>
+      <w:r>
+        <w:rPr>
+          <w:lang w:val="en-US"/>
+        </w:rPr>
+        <w:t xml:space="preserve"> Once the last thread reaches the barrier, it calls the semaphore of the thread with the highest procNum so that it can continue to run. This thread will then call the semaphore of the thread with id of procNum – 1 and this applies to every thread following that until procNum == 0, which allows all the threads to finis</w:t>
+      </w:r>
+      <w:r>
+        <w:rPr>
+          <w:lang w:val="en-US"/>
+        </w:rPr>
+        <w:t>h running reachBarrier and exit.</w:t>
       </w:r>
     </w:p>
     <w:p>

</xml_diff>

<commit_message>
Add buffer.c code for question 3
</commit_message>
<xml_diff>
--- a/cs2106lab5/cs2106lab5ansbk.docx
+++ b/cs2106lab5/cs2106lab5ansbk.docx
@@ -1,6 +1,6 @@
 
 <file path=word/document.xml><?xml version="1.0" encoding="utf-8"?>
-<w:document xmlns:wpc="http://schemas.microsoft.com/office/word/2010/wordprocessingCanvas" xmlns:mo="http://schemas.microsoft.com/office/mac/office/2008/main" xmlns:mc="http://schemas.openxmlformats.org/markup-compatibility/2006" xmlns:mv="urn:schemas-microsoft-com:mac:vml" xmlns:o="urn:schemas-microsoft-com:office:office" xmlns:r="http://schemas.openxmlformats.org/officeDocument/2006/relationships" xmlns:m="http://schemas.openxmlformats.org/officeDocument/2006/math" xmlns:v="urn:schemas-microsoft-com:vml" xmlns:wp14="http://schemas.microsoft.com/office/word/2010/wordprocessingDrawing" xmlns:wp="http://schemas.openxmlformats.org/drawingml/2006/wordprocessingDrawing" xmlns:w10="urn:schemas-microsoft-com:office:word" xmlns:w="http://schemas.openxmlformats.org/wordprocessingml/2006/main" xmlns:w14="http://schemas.microsoft.com/office/word/2010/wordml" xmlns:w15="http://schemas.microsoft.com/office/word/2012/wordml" xmlns:wpg="http://schemas.microsoft.com/office/word/2010/wordprocessingGroup" xmlns:wpi="http://schemas.microsoft.com/office/word/2010/wordprocessingInk" xmlns:wne="http://schemas.microsoft.com/office/word/2006/wordml" xmlns:wps="http://schemas.microsoft.com/office/word/2010/wordprocessingShape" mc:Ignorable="w14 w15 wp14">
+<w:document xmlns:wpc="http://schemas.microsoft.com/office/word/2010/wordprocessingCanvas" xmlns:cx="http://schemas.microsoft.com/office/drawing/2014/chartex" xmlns:cx1="http://schemas.microsoft.com/office/drawing/2015/9/8/chartex" xmlns:cx2="http://schemas.microsoft.com/office/drawing/2015/10/21/chartex" xmlns:cx3="http://schemas.microsoft.com/office/drawing/2016/5/9/chartex" xmlns:cx4="http://schemas.microsoft.com/office/drawing/2016/5/10/chartex" xmlns:cx5="http://schemas.microsoft.com/office/drawing/2016/5/11/chartex" xmlns:cx6="http://schemas.microsoft.com/office/drawing/2016/5/12/chartex" xmlns:cx7="http://schemas.microsoft.com/office/drawing/2016/5/13/chartex" xmlns:cx8="http://schemas.microsoft.com/office/drawing/2016/5/14/chartex" xmlns:mc="http://schemas.openxmlformats.org/markup-compatibility/2006" xmlns:aink="http://schemas.microsoft.com/office/drawing/2016/ink" xmlns:am3d="http://schemas.microsoft.com/office/drawing/2017/model3d" xmlns:o="urn:schemas-microsoft-com:office:office" xmlns:r="http://schemas.openxmlformats.org/officeDocument/2006/relationships" xmlns:m="http://schemas.openxmlformats.org/officeDocument/2006/math" xmlns:v="urn:schemas-microsoft-com:vml" xmlns:wp14="http://schemas.microsoft.com/office/word/2010/wordprocessingDrawing" xmlns:wp="http://schemas.openxmlformats.org/drawingml/2006/wordprocessingDrawing" xmlns:w10="urn:schemas-microsoft-com:office:word" xmlns:w="http://schemas.openxmlformats.org/wordprocessingml/2006/main" xmlns:w14="http://schemas.microsoft.com/office/word/2010/wordml" xmlns:w15="http://schemas.microsoft.com/office/word/2012/wordml" xmlns:w16cid="http://schemas.microsoft.com/office/word/2016/wordml/cid" xmlns:w16se="http://schemas.microsoft.com/office/word/2015/wordml/symex" xmlns:wpg="http://schemas.microsoft.com/office/word/2010/wordprocessingGroup" xmlns:wpi="http://schemas.microsoft.com/office/word/2010/wordprocessingInk" xmlns:wne="http://schemas.microsoft.com/office/word/2006/wordml" xmlns:wps="http://schemas.microsoft.com/office/word/2010/wordprocessingShape" mc:Ignorable="w14 w15 w16se w16cid wp14">
   <w:body>
     <w:p>
       <w:pPr>
@@ -359,157 +359,1446 @@
         </w:rPr>
         <w:t>My code is shown below:</w:t>
       </w:r>
-    </w:p>
-    <w:p>
-      <w:pPr>
-        <w:jc w:val="both"/>
-        <w:rPr>
-          <w:lang w:val="en-US"/>
-        </w:rPr>
-      </w:pPr>
-    </w:p>
-    <w:p>
-      <w:pPr>
-        <w:jc w:val="both"/>
-        <w:rPr>
-          <w:lang w:val="en-US"/>
-        </w:rPr>
-      </w:pPr>
-      <w:r>
-        <w:rPr>
-          <w:b/>
-          <w:lang w:val="en-US"/>
-        </w:rPr>
-        <w:t>Question 4. (1 mark)</w:t>
-      </w:r>
-    </w:p>
-    <w:p>
-      <w:pPr>
-        <w:jc w:val="both"/>
-        <w:rPr>
-          <w:lang w:val="en-US"/>
-        </w:rPr>
-      </w:pPr>
-    </w:p>
-    <w:p>
-      <w:pPr>
-        <w:jc w:val="both"/>
-        <w:rPr>
-          <w:lang w:val="en-US"/>
-        </w:rPr>
-      </w:pPr>
-      <w:r>
-        <w:rPr>
-          <w:lang w:val="en-US"/>
-        </w:rPr>
-        <w:t>The answer is</w:t>
-      </w:r>
-      <w:r>
-        <w:rPr>
-          <w:lang w:val="en-US"/>
-        </w:rPr>
-        <w:t xml:space="preserve"> not correct.</w:t>
-      </w:r>
-    </w:p>
-    <w:p>
-      <w:pPr>
-        <w:jc w:val="both"/>
-        <w:rPr>
-          <w:lang w:val="en-US"/>
-        </w:rPr>
-      </w:pPr>
-    </w:p>
-    <w:p>
-      <w:pPr>
-        <w:jc w:val="both"/>
-        <w:rPr>
-          <w:lang w:val="en-US"/>
-        </w:rPr>
-      </w:pPr>
-      <w:r>
-        <w:rPr>
-          <w:b/>
-          <w:lang w:val="en-US"/>
-        </w:rPr>
-        <w:t xml:space="preserve">Question 5. </w:t>
-      </w:r>
-      <w:r>
-        <w:rPr>
-          <w:b/>
-          <w:lang w:val="en-US"/>
-        </w:rPr>
-        <w:t>(3 marks)</w:t>
-      </w:r>
-    </w:p>
-    <w:p>
-      <w:pPr>
-        <w:jc w:val="both"/>
-        <w:rPr>
-          <w:lang w:val="en-US"/>
-        </w:rPr>
-      </w:pPr>
-    </w:p>
-    <w:p>
-      <w:pPr>
-        <w:jc w:val="both"/>
-        <w:rPr>
-          <w:lang w:val="en-US"/>
-        </w:rPr>
-      </w:pPr>
-      <w:r>
-        <w:rPr>
-          <w:lang w:val="en-US"/>
-        </w:rPr>
-        <w:t xml:space="preserve">The problem in Q4 is </w:t>
-      </w:r>
-      <w:r>
-        <w:rPr>
-          <w:lang w:val="en-US"/>
-        </w:rPr>
-        <w:t>the enqueue function in the buffer.cpp returns when there is no space in the buffer, causing the data being enqueued to be lost.</w:t>
-      </w:r>
-    </w:p>
-    <w:p>
-      <w:pPr>
-        <w:jc w:val="both"/>
-        <w:rPr>
-          <w:lang w:val="en-US"/>
-        </w:rPr>
-      </w:pPr>
-    </w:p>
-    <w:p>
-      <w:pPr>
-        <w:jc w:val="both"/>
-        <w:rPr>
-          <w:lang w:val="en-US"/>
-        </w:rPr>
-      </w:pPr>
-      <w:r>
-        <w:rPr>
-          <w:lang w:val="en-US"/>
-        </w:rPr>
-        <w:t xml:space="preserve">The sem_wait and sem_post </w:t>
-      </w:r>
-      <w:r>
-        <w:rPr>
-          <w:lang w:val="en-US"/>
-        </w:rPr>
-        <w:t>calls fixed the problem because</w:t>
-      </w:r>
-      <w:r>
-        <w:rPr>
-          <w:lang w:val="en-US"/>
-        </w:rPr>
-        <w:t xml:space="preserve"> in the enqueue function in buffer.cpp, </w:t>
-      </w:r>
-      <w:r>
-        <w:rPr>
-          <w:lang w:val="en-US"/>
-        </w:rPr>
-        <w:t>when the buffer is full, it will wait for the empty semaphore to be called. This empty semaphore will only be called when the dequeue function successfully dequeues data from the buffer, making space for the enqueue function to write data. Similarly, in the dequeue function, when there is no data in the buffer to be read, it will wait for the full semaphore to be called, which the enqueue function will when it finishes writing data into the empty buffer.</w:t>
-      </w:r>
       <w:bookmarkStart w:id="0" w:name="_GoBack"/>
       <w:bookmarkEnd w:id="0"/>
+    </w:p>
+    <w:tbl>
+      <w:tblPr>
+        <w:tblW w:w="8248" w:type="dxa"/>
+        <w:tblCellMar>
+          <w:top w:w="15" w:type="dxa"/>
+          <w:left w:w="15" w:type="dxa"/>
+          <w:bottom w:w="15" w:type="dxa"/>
+          <w:right w:w="15" w:type="dxa"/>
+        </w:tblCellMar>
+        <w:tblLook w:val="04A0" w:firstRow="1" w:lastRow="0" w:firstColumn="1" w:lastColumn="0" w:noHBand="0" w:noVBand="1"/>
+      </w:tblPr>
+      <w:tblGrid>
+        <w:gridCol w:w="8248"/>
+      </w:tblGrid>
+      <w:tr>
+        <w:tc>
+          <w:tcPr>
+            <w:tcW w:w="0" w:type="auto"/>
+            <w:tcBorders>
+              <w:top w:val="single" w:sz="8" w:space="0" w:color="000000"/>
+              <w:left w:val="single" w:sz="8" w:space="0" w:color="000000"/>
+              <w:bottom w:val="single" w:sz="8" w:space="0" w:color="000000"/>
+              <w:right w:val="single" w:sz="8" w:space="0" w:color="000000"/>
+            </w:tcBorders>
+            <w:tcMar>
+              <w:top w:w="100" w:type="dxa"/>
+              <w:left w:w="100" w:type="dxa"/>
+              <w:bottom w:w="100" w:type="dxa"/>
+              <w:right w:w="100" w:type="dxa"/>
+            </w:tcMar>
+            <w:hideMark/>
+          </w:tcPr>
+          <w:p>
+            <w:pPr>
+              <w:rPr>
+                <w:rFonts w:ascii="Times New Roman" w:eastAsia="Times New Roman" w:hAnsi="Times New Roman" w:cs="Times New Roman"/>
+                <w:lang w:val="en-SG"/>
+              </w:rPr>
+            </w:pPr>
+            <w:r>
+              <w:rPr>
+                <w:rFonts w:ascii="Consolas" w:eastAsia="Times New Roman" w:hAnsi="Consolas" w:cs="Consolas"/>
+                <w:color w:val="880000"/>
+                <w:sz w:val="18"/>
+                <w:szCs w:val="18"/>
+                <w:lang w:val="en-SG"/>
+              </w:rPr>
+              <w:t>#ifndef</w:t>
+            </w:r>
+            <w:r>
+              <w:rPr>
+                <w:rFonts w:ascii="Consolas" w:eastAsia="Times New Roman" w:hAnsi="Consolas" w:cs="Consolas"/>
+                <w:color w:val="000000"/>
+                <w:sz w:val="18"/>
+                <w:szCs w:val="18"/>
+                <w:lang w:val="en-SG"/>
+              </w:rPr>
+              <w:t xml:space="preserve"> __Q_HEADER__</w:t>
+            </w:r>
+          </w:p>
+          <w:p>
+            <w:pPr>
+              <w:rPr>
+                <w:rFonts w:ascii="Times New Roman" w:eastAsia="Times New Roman" w:hAnsi="Times New Roman" w:cs="Times New Roman"/>
+                <w:lang w:val="en-SG"/>
+              </w:rPr>
+            </w:pPr>
+            <w:r>
+              <w:rPr>
+                <w:rFonts w:ascii="Consolas" w:eastAsia="Times New Roman" w:hAnsi="Consolas" w:cs="Consolas"/>
+                <w:color w:val="880000"/>
+                <w:sz w:val="18"/>
+                <w:szCs w:val="18"/>
+                <w:lang w:val="en-SG"/>
+              </w:rPr>
+              <w:t>#define</w:t>
+            </w:r>
+            <w:r>
+              <w:rPr>
+                <w:rFonts w:ascii="Consolas" w:eastAsia="Times New Roman" w:hAnsi="Consolas" w:cs="Consolas"/>
+                <w:color w:val="000000"/>
+                <w:sz w:val="18"/>
+                <w:szCs w:val="18"/>
+                <w:lang w:val="en-SG"/>
+              </w:rPr>
+              <w:t xml:space="preserve"> __Q_HEADER__</w:t>
+            </w:r>
+          </w:p>
+          <w:p>
+            <w:pPr>
+              <w:rPr>
+                <w:rFonts w:ascii="Times New Roman" w:eastAsia="Times New Roman" w:hAnsi="Times New Roman" w:cs="Times New Roman"/>
+                <w:lang w:val="en-SG"/>
+              </w:rPr>
+            </w:pPr>
+          </w:p>
+          <w:p>
+            <w:pPr>
+              <w:rPr>
+                <w:rFonts w:ascii="Times New Roman" w:eastAsia="Times New Roman" w:hAnsi="Times New Roman" w:cs="Times New Roman"/>
+                <w:lang w:val="en-SG"/>
+              </w:rPr>
+            </w:pPr>
+            <w:r>
+              <w:rPr>
+                <w:rFonts w:ascii="Consolas" w:eastAsia="Times New Roman" w:hAnsi="Consolas" w:cs="Consolas"/>
+                <w:color w:val="880000"/>
+                <w:sz w:val="18"/>
+                <w:szCs w:val="18"/>
+                <w:lang w:val="en-SG"/>
+              </w:rPr>
+              <w:t>#include</w:t>
+            </w:r>
+            <w:r>
+              <w:rPr>
+                <w:rFonts w:ascii="Consolas" w:eastAsia="Times New Roman" w:hAnsi="Consolas" w:cs="Consolas"/>
+                <w:color w:val="000000"/>
+                <w:sz w:val="18"/>
+                <w:szCs w:val="18"/>
+                <w:lang w:val="en-SG"/>
+              </w:rPr>
+              <w:t xml:space="preserve"> </w:t>
+            </w:r>
+            <w:r>
+              <w:rPr>
+                <w:rFonts w:ascii="Consolas" w:eastAsia="Times New Roman" w:hAnsi="Consolas" w:cs="Consolas"/>
+                <w:color w:val="008800"/>
+                <w:sz w:val="18"/>
+                <w:szCs w:val="18"/>
+                <w:lang w:val="en-SG"/>
+              </w:rPr>
+              <w:t>&lt;pthread.h&gt;</w:t>
+            </w:r>
+          </w:p>
+          <w:p>
+            <w:pPr>
+              <w:rPr>
+                <w:rFonts w:ascii="Times New Roman" w:eastAsia="Times New Roman" w:hAnsi="Times New Roman" w:cs="Times New Roman"/>
+                <w:lang w:val="en-SG"/>
+              </w:rPr>
+            </w:pPr>
+            <w:r>
+              <w:rPr>
+                <w:rFonts w:ascii="Consolas" w:eastAsia="Times New Roman" w:hAnsi="Consolas" w:cs="Consolas"/>
+                <w:color w:val="880000"/>
+                <w:sz w:val="18"/>
+                <w:szCs w:val="18"/>
+                <w:lang w:val="en-SG"/>
+              </w:rPr>
+              <w:t>#include</w:t>
+            </w:r>
+            <w:r>
+              <w:rPr>
+                <w:rFonts w:ascii="Consolas" w:eastAsia="Times New Roman" w:hAnsi="Consolas" w:cs="Consolas"/>
+                <w:color w:val="000000"/>
+                <w:sz w:val="18"/>
+                <w:szCs w:val="18"/>
+                <w:lang w:val="en-SG"/>
+              </w:rPr>
+              <w:t xml:space="preserve"> </w:t>
+            </w:r>
+            <w:r>
+              <w:rPr>
+                <w:rFonts w:ascii="Consolas" w:eastAsia="Times New Roman" w:hAnsi="Consolas" w:cs="Consolas"/>
+                <w:color w:val="008800"/>
+                <w:sz w:val="18"/>
+                <w:szCs w:val="18"/>
+                <w:lang w:val="en-SG"/>
+              </w:rPr>
+              <w:t>&lt;semaphore.h&gt;</w:t>
+            </w:r>
+          </w:p>
+          <w:p>
+            <w:pPr>
+              <w:rPr>
+                <w:rFonts w:ascii="Times New Roman" w:eastAsia="Times New Roman" w:hAnsi="Times New Roman" w:cs="Times New Roman"/>
+                <w:lang w:val="en-SG"/>
+              </w:rPr>
+            </w:pPr>
+          </w:p>
+          <w:p>
+            <w:pPr>
+              <w:rPr>
+                <w:rFonts w:ascii="Times New Roman" w:eastAsia="Times New Roman" w:hAnsi="Times New Roman" w:cs="Times New Roman"/>
+                <w:lang w:val="en-SG"/>
+              </w:rPr>
+            </w:pPr>
+            <w:r>
+              <w:rPr>
+                <w:rFonts w:ascii="Consolas" w:eastAsia="Times New Roman" w:hAnsi="Consolas" w:cs="Consolas"/>
+                <w:color w:val="880000"/>
+                <w:sz w:val="18"/>
+                <w:szCs w:val="18"/>
+                <w:lang w:val="en-SG"/>
+              </w:rPr>
+              <w:t>//# of entries in the queue</w:t>
+            </w:r>
+          </w:p>
+          <w:p>
+            <w:pPr>
+              <w:rPr>
+                <w:rFonts w:ascii="Times New Roman" w:eastAsia="Times New Roman" w:hAnsi="Times New Roman" w:cs="Times New Roman"/>
+                <w:lang w:val="en-SG"/>
+              </w:rPr>
+            </w:pPr>
+            <w:r>
+              <w:rPr>
+                <w:rFonts w:ascii="Consolas" w:eastAsia="Times New Roman" w:hAnsi="Consolas" w:cs="Consolas"/>
+                <w:color w:val="880000"/>
+                <w:sz w:val="18"/>
+                <w:szCs w:val="18"/>
+                <w:lang w:val="en-SG"/>
+              </w:rPr>
+              <w:t>#define</w:t>
+            </w:r>
+            <w:r>
+              <w:rPr>
+                <w:rFonts w:ascii="Consolas" w:eastAsia="Times New Roman" w:hAnsi="Consolas" w:cs="Consolas"/>
+                <w:color w:val="000000"/>
+                <w:sz w:val="18"/>
+                <w:szCs w:val="18"/>
+                <w:lang w:val="en-SG"/>
+              </w:rPr>
+              <w:t xml:space="preserve"> QLEN</w:t>
+            </w:r>
+            <w:r>
+              <w:rPr>
+                <w:rFonts w:ascii="Consolas" w:eastAsia="Times New Roman" w:hAnsi="Consolas" w:cs="Consolas"/>
+                <w:color w:val="000000"/>
+                <w:sz w:val="18"/>
+                <w:szCs w:val="18"/>
+                <w:lang w:val="en-SG"/>
+              </w:rPr>
+              <w:tab/>
+            </w:r>
+            <w:r>
+              <w:rPr>
+                <w:rFonts w:ascii="Consolas" w:eastAsia="Times New Roman" w:hAnsi="Consolas" w:cs="Consolas"/>
+                <w:color w:val="000000"/>
+                <w:sz w:val="18"/>
+                <w:szCs w:val="18"/>
+                <w:lang w:val="en-SG"/>
+              </w:rPr>
+              <w:tab/>
+            </w:r>
+            <w:r>
+              <w:rPr>
+                <w:rFonts w:ascii="Consolas" w:eastAsia="Times New Roman" w:hAnsi="Consolas" w:cs="Consolas"/>
+                <w:color w:val="006666"/>
+                <w:sz w:val="18"/>
+                <w:szCs w:val="18"/>
+                <w:lang w:val="en-SG"/>
+              </w:rPr>
+              <w:t>10</w:t>
+            </w:r>
+          </w:p>
+          <w:p>
+            <w:pPr>
+              <w:rPr>
+                <w:rFonts w:ascii="Times New Roman" w:eastAsia="Times New Roman" w:hAnsi="Times New Roman" w:cs="Times New Roman"/>
+                <w:lang w:val="en-SG"/>
+              </w:rPr>
+            </w:pPr>
+          </w:p>
+          <w:p>
+            <w:pPr>
+              <w:rPr>
+                <w:rFonts w:ascii="Times New Roman" w:eastAsia="Times New Roman" w:hAnsi="Times New Roman" w:cs="Times New Roman"/>
+                <w:lang w:val="en-SG"/>
+              </w:rPr>
+            </w:pPr>
+            <w:r>
+              <w:rPr>
+                <w:rFonts w:ascii="Consolas" w:eastAsia="Times New Roman" w:hAnsi="Consolas" w:cs="Consolas"/>
+                <w:color w:val="880000"/>
+                <w:sz w:val="18"/>
+                <w:szCs w:val="18"/>
+                <w:lang w:val="en-SG"/>
+              </w:rPr>
+              <w:t>// Length of each queue entry in bytes</w:t>
+            </w:r>
+          </w:p>
+          <w:p>
+            <w:pPr>
+              <w:rPr>
+                <w:rFonts w:ascii="Times New Roman" w:eastAsia="Times New Roman" w:hAnsi="Times New Roman" w:cs="Times New Roman"/>
+                <w:lang w:val="en-SG"/>
+              </w:rPr>
+            </w:pPr>
+            <w:r>
+              <w:rPr>
+                <w:rFonts w:ascii="Consolas" w:eastAsia="Times New Roman" w:hAnsi="Consolas" w:cs="Consolas"/>
+                <w:color w:val="880000"/>
+                <w:sz w:val="18"/>
+                <w:szCs w:val="18"/>
+                <w:lang w:val="en-SG"/>
+              </w:rPr>
+              <w:t>#define</w:t>
+            </w:r>
+            <w:r>
+              <w:rPr>
+                <w:rFonts w:ascii="Consolas" w:eastAsia="Times New Roman" w:hAnsi="Consolas" w:cs="Consolas"/>
+                <w:color w:val="000000"/>
+                <w:sz w:val="18"/>
+                <w:szCs w:val="18"/>
+                <w:lang w:val="en-SG"/>
+              </w:rPr>
+              <w:t xml:space="preserve"> ENTRY_SIZE</w:t>
+            </w:r>
+            <w:r>
+              <w:rPr>
+                <w:rFonts w:ascii="Consolas" w:eastAsia="Times New Roman" w:hAnsi="Consolas" w:cs="Consolas"/>
+                <w:color w:val="000000"/>
+                <w:sz w:val="18"/>
+                <w:szCs w:val="18"/>
+                <w:lang w:val="en-SG"/>
+              </w:rPr>
+              <w:tab/>
+            </w:r>
+            <w:r>
+              <w:rPr>
+                <w:rFonts w:ascii="Consolas" w:eastAsia="Times New Roman" w:hAnsi="Consolas" w:cs="Consolas"/>
+                <w:color w:val="006666"/>
+                <w:sz w:val="18"/>
+                <w:szCs w:val="18"/>
+                <w:lang w:val="en-SG"/>
+              </w:rPr>
+              <w:t>64</w:t>
+            </w:r>
+          </w:p>
+          <w:p>
+            <w:pPr>
+              <w:rPr>
+                <w:rFonts w:ascii="Times New Roman" w:eastAsia="Times New Roman" w:hAnsi="Times New Roman" w:cs="Times New Roman"/>
+                <w:lang w:val="en-SG"/>
+              </w:rPr>
+            </w:pPr>
+          </w:p>
+          <w:p>
+            <w:pPr>
+              <w:rPr>
+                <w:rFonts w:ascii="Times New Roman" w:eastAsia="Times New Roman" w:hAnsi="Times New Roman" w:cs="Times New Roman"/>
+                <w:lang w:val="en-SG"/>
+              </w:rPr>
+            </w:pPr>
+            <w:r>
+              <w:rPr>
+                <w:rFonts w:ascii="Consolas" w:eastAsia="Times New Roman" w:hAnsi="Consolas" w:cs="Consolas"/>
+                <w:color w:val="000088"/>
+                <w:sz w:val="18"/>
+                <w:szCs w:val="18"/>
+                <w:lang w:val="en-SG"/>
+              </w:rPr>
+              <w:t>typedef</w:t>
+            </w:r>
+            <w:r>
+              <w:rPr>
+                <w:rFonts w:ascii="Consolas" w:eastAsia="Times New Roman" w:hAnsi="Consolas" w:cs="Consolas"/>
+                <w:color w:val="000000"/>
+                <w:sz w:val="18"/>
+                <w:szCs w:val="18"/>
+                <w:lang w:val="en-SG"/>
+              </w:rPr>
+              <w:t xml:space="preserve"> </w:t>
+            </w:r>
+            <w:r>
+              <w:rPr>
+                <w:rFonts w:ascii="Consolas" w:eastAsia="Times New Roman" w:hAnsi="Consolas" w:cs="Consolas"/>
+                <w:color w:val="000088"/>
+                <w:sz w:val="18"/>
+                <w:szCs w:val="18"/>
+                <w:lang w:val="en-SG"/>
+              </w:rPr>
+              <w:t>struct</w:t>
+            </w:r>
+          </w:p>
+          <w:p>
+            <w:pPr>
+              <w:rPr>
+                <w:rFonts w:ascii="Times New Roman" w:eastAsia="Times New Roman" w:hAnsi="Times New Roman" w:cs="Times New Roman"/>
+                <w:lang w:val="en-SG"/>
+              </w:rPr>
+            </w:pPr>
+            <w:r>
+              <w:rPr>
+                <w:rFonts w:ascii="Consolas" w:eastAsia="Times New Roman" w:hAnsi="Consolas" w:cs="Consolas"/>
+                <w:color w:val="000000"/>
+                <w:sz w:val="18"/>
+                <w:szCs w:val="18"/>
+                <w:lang w:val="en-SG"/>
+              </w:rPr>
+              <w:t>{</w:t>
+            </w:r>
+          </w:p>
+          <w:p>
+            <w:pPr>
+              <w:rPr>
+                <w:rFonts w:ascii="Times New Roman" w:eastAsia="Times New Roman" w:hAnsi="Times New Roman" w:cs="Times New Roman"/>
+                <w:lang w:val="en-SG"/>
+              </w:rPr>
+            </w:pPr>
+            <w:r>
+              <w:rPr>
+                <w:rFonts w:ascii="Consolas" w:eastAsia="Times New Roman" w:hAnsi="Consolas" w:cs="Consolas"/>
+                <w:color w:val="000000"/>
+                <w:sz w:val="18"/>
+                <w:szCs w:val="18"/>
+                <w:lang w:val="en-SG"/>
+              </w:rPr>
+              <w:tab/>
+            </w:r>
+            <w:r>
+              <w:rPr>
+                <w:rFonts w:ascii="Consolas" w:eastAsia="Times New Roman" w:hAnsi="Consolas" w:cs="Consolas"/>
+                <w:color w:val="000088"/>
+                <w:sz w:val="18"/>
+                <w:szCs w:val="18"/>
+                <w:lang w:val="en-SG"/>
+              </w:rPr>
+              <w:t>char</w:t>
+            </w:r>
+            <w:r>
+              <w:rPr>
+                <w:rFonts w:ascii="Consolas" w:eastAsia="Times New Roman" w:hAnsi="Consolas" w:cs="Consolas"/>
+                <w:color w:val="000000"/>
+                <w:sz w:val="18"/>
+                <w:szCs w:val="18"/>
+                <w:lang w:val="en-SG"/>
+              </w:rPr>
+              <w:t xml:space="preserve"> data</w:t>
+            </w:r>
+            <w:r>
+              <w:rPr>
+                <w:rFonts w:ascii="Consolas" w:eastAsia="Times New Roman" w:hAnsi="Consolas" w:cs="Consolas"/>
+                <w:color w:val="666600"/>
+                <w:sz w:val="18"/>
+                <w:szCs w:val="18"/>
+                <w:lang w:val="en-SG"/>
+              </w:rPr>
+              <w:t>[</w:t>
+            </w:r>
+            <w:r>
+              <w:rPr>
+                <w:rFonts w:ascii="Consolas" w:eastAsia="Times New Roman" w:hAnsi="Consolas" w:cs="Consolas"/>
+                <w:color w:val="000000"/>
+                <w:sz w:val="18"/>
+                <w:szCs w:val="18"/>
+                <w:lang w:val="en-SG"/>
+              </w:rPr>
+              <w:t>QLEN</w:t>
+            </w:r>
+            <w:r>
+              <w:rPr>
+                <w:rFonts w:ascii="Consolas" w:eastAsia="Times New Roman" w:hAnsi="Consolas" w:cs="Consolas"/>
+                <w:color w:val="666600"/>
+                <w:sz w:val="18"/>
+                <w:szCs w:val="18"/>
+                <w:lang w:val="en-SG"/>
+              </w:rPr>
+              <w:t>][</w:t>
+            </w:r>
+            <w:r>
+              <w:rPr>
+                <w:rFonts w:ascii="Consolas" w:eastAsia="Times New Roman" w:hAnsi="Consolas" w:cs="Consolas"/>
+                <w:color w:val="000000"/>
+                <w:sz w:val="18"/>
+                <w:szCs w:val="18"/>
+                <w:lang w:val="en-SG"/>
+              </w:rPr>
+              <w:t>ENTRY_SIZE</w:t>
+            </w:r>
+            <w:r>
+              <w:rPr>
+                <w:rFonts w:ascii="Consolas" w:eastAsia="Times New Roman" w:hAnsi="Consolas" w:cs="Consolas"/>
+                <w:color w:val="666600"/>
+                <w:sz w:val="18"/>
+                <w:szCs w:val="18"/>
+                <w:lang w:val="en-SG"/>
+              </w:rPr>
+              <w:t>];</w:t>
+            </w:r>
+          </w:p>
+          <w:p>
+            <w:pPr>
+              <w:rPr>
+                <w:rFonts w:ascii="Times New Roman" w:eastAsia="Times New Roman" w:hAnsi="Times New Roman" w:cs="Times New Roman"/>
+                <w:lang w:val="en-SG"/>
+              </w:rPr>
+            </w:pPr>
+            <w:r>
+              <w:rPr>
+                <w:rFonts w:ascii="Consolas" w:eastAsia="Times New Roman" w:hAnsi="Consolas" w:cs="Consolas"/>
+                <w:color w:val="000000"/>
+                <w:sz w:val="18"/>
+                <w:szCs w:val="18"/>
+                <w:lang w:val="en-SG"/>
+              </w:rPr>
+              <w:tab/>
+            </w:r>
+            <w:r>
+              <w:rPr>
+                <w:rFonts w:ascii="Consolas" w:eastAsia="Times New Roman" w:hAnsi="Consolas" w:cs="Consolas"/>
+                <w:color w:val="000088"/>
+                <w:sz w:val="18"/>
+                <w:szCs w:val="18"/>
+                <w:lang w:val="en-SG"/>
+              </w:rPr>
+              <w:t>int</w:t>
+            </w:r>
+            <w:r>
+              <w:rPr>
+                <w:rFonts w:ascii="Consolas" w:eastAsia="Times New Roman" w:hAnsi="Consolas" w:cs="Consolas"/>
+                <w:color w:val="000000"/>
+                <w:sz w:val="18"/>
+                <w:szCs w:val="18"/>
+                <w:lang w:val="en-SG"/>
+              </w:rPr>
+              <w:t xml:space="preserve"> len</w:t>
+            </w:r>
+            <w:r>
+              <w:rPr>
+                <w:rFonts w:ascii="Consolas" w:eastAsia="Times New Roman" w:hAnsi="Consolas" w:cs="Consolas"/>
+                <w:color w:val="666600"/>
+                <w:sz w:val="18"/>
+                <w:szCs w:val="18"/>
+                <w:lang w:val="en-SG"/>
+              </w:rPr>
+              <w:t>[</w:t>
+            </w:r>
+            <w:r>
+              <w:rPr>
+                <w:rFonts w:ascii="Consolas" w:eastAsia="Times New Roman" w:hAnsi="Consolas" w:cs="Consolas"/>
+                <w:color w:val="000000"/>
+                <w:sz w:val="18"/>
+                <w:szCs w:val="18"/>
+                <w:lang w:val="en-SG"/>
+              </w:rPr>
+              <w:t>QLEN</w:t>
+            </w:r>
+            <w:r>
+              <w:rPr>
+                <w:rFonts w:ascii="Consolas" w:eastAsia="Times New Roman" w:hAnsi="Consolas" w:cs="Consolas"/>
+                <w:color w:val="666600"/>
+                <w:sz w:val="18"/>
+                <w:szCs w:val="18"/>
+                <w:lang w:val="en-SG"/>
+              </w:rPr>
+              <w:t>];</w:t>
+            </w:r>
+          </w:p>
+          <w:p>
+            <w:pPr>
+              <w:rPr>
+                <w:rFonts w:ascii="Times New Roman" w:eastAsia="Times New Roman" w:hAnsi="Times New Roman" w:cs="Times New Roman"/>
+                <w:lang w:val="en-SG"/>
+              </w:rPr>
+            </w:pPr>
+            <w:r>
+              <w:rPr>
+                <w:rFonts w:ascii="Consolas" w:eastAsia="Times New Roman" w:hAnsi="Consolas" w:cs="Consolas"/>
+                <w:color w:val="000000"/>
+                <w:sz w:val="18"/>
+                <w:szCs w:val="18"/>
+                <w:lang w:val="en-SG"/>
+              </w:rPr>
+              <w:tab/>
+            </w:r>
+            <w:r>
+              <w:rPr>
+                <w:rFonts w:ascii="Consolas" w:eastAsia="Times New Roman" w:hAnsi="Consolas" w:cs="Consolas"/>
+                <w:color w:val="000088"/>
+                <w:sz w:val="18"/>
+                <w:szCs w:val="18"/>
+                <w:lang w:val="en-SG"/>
+              </w:rPr>
+              <w:t>int</w:t>
+            </w:r>
+            <w:r>
+              <w:rPr>
+                <w:rFonts w:ascii="Consolas" w:eastAsia="Times New Roman" w:hAnsi="Consolas" w:cs="Consolas"/>
+                <w:color w:val="000000"/>
+                <w:sz w:val="18"/>
+                <w:szCs w:val="18"/>
+                <w:lang w:val="en-SG"/>
+              </w:rPr>
+              <w:t xml:space="preserve"> front</w:t>
+            </w:r>
+            <w:r>
+              <w:rPr>
+                <w:rFonts w:ascii="Consolas" w:eastAsia="Times New Roman" w:hAnsi="Consolas" w:cs="Consolas"/>
+                <w:color w:val="666600"/>
+                <w:sz w:val="18"/>
+                <w:szCs w:val="18"/>
+                <w:lang w:val="en-SG"/>
+              </w:rPr>
+              <w:t>,</w:t>
+            </w:r>
+            <w:r>
+              <w:rPr>
+                <w:rFonts w:ascii="Consolas" w:eastAsia="Times New Roman" w:hAnsi="Consolas" w:cs="Consolas"/>
+                <w:color w:val="000000"/>
+                <w:sz w:val="18"/>
+                <w:szCs w:val="18"/>
+                <w:lang w:val="en-SG"/>
+              </w:rPr>
+              <w:t xml:space="preserve"> back;</w:t>
+            </w:r>
+          </w:p>
+          <w:p>
+            <w:pPr>
+              <w:rPr>
+                <w:rFonts w:ascii="Times New Roman" w:eastAsia="Times New Roman" w:hAnsi="Times New Roman" w:cs="Times New Roman"/>
+                <w:lang w:val="en-SG"/>
+              </w:rPr>
+            </w:pPr>
+            <w:r>
+              <w:rPr>
+                <w:rFonts w:ascii="Consolas" w:eastAsia="Times New Roman" w:hAnsi="Consolas" w:cs="Consolas"/>
+                <w:color w:val="000000"/>
+                <w:sz w:val="18"/>
+                <w:szCs w:val="18"/>
+                <w:lang w:val="en-SG"/>
+              </w:rPr>
+              <w:tab/>
+            </w:r>
+            <w:r>
+              <w:rPr>
+                <w:rFonts w:ascii="Consolas" w:eastAsia="Times New Roman" w:hAnsi="Consolas" w:cs="Consolas"/>
+                <w:color w:val="000088"/>
+                <w:sz w:val="18"/>
+                <w:szCs w:val="18"/>
+                <w:lang w:val="en-SG"/>
+              </w:rPr>
+              <w:t>int</w:t>
+            </w:r>
+            <w:r>
+              <w:rPr>
+                <w:rFonts w:ascii="Consolas" w:eastAsia="Times New Roman" w:hAnsi="Consolas" w:cs="Consolas"/>
+                <w:color w:val="000000"/>
+                <w:sz w:val="18"/>
+                <w:szCs w:val="18"/>
+                <w:lang w:val="en-SG"/>
+              </w:rPr>
+              <w:t xml:space="preserve"> count;</w:t>
+            </w:r>
+          </w:p>
+          <w:p>
+            <w:pPr>
+              <w:rPr>
+                <w:rFonts w:ascii="Times New Roman" w:eastAsia="Times New Roman" w:hAnsi="Times New Roman" w:cs="Times New Roman"/>
+                <w:lang w:val="en-SG"/>
+              </w:rPr>
+            </w:pPr>
+            <w:r>
+              <w:rPr>
+                <w:rFonts w:ascii="Consolas" w:eastAsia="Times New Roman" w:hAnsi="Consolas" w:cs="Consolas"/>
+                <w:color w:val="000000"/>
+                <w:sz w:val="18"/>
+                <w:szCs w:val="18"/>
+                <w:lang w:val="en-SG"/>
+              </w:rPr>
+              <w:tab/>
+            </w:r>
+            <w:r>
+              <w:rPr>
+                <w:rFonts w:ascii="Consolas" w:eastAsia="Times New Roman" w:hAnsi="Consolas" w:cs="Consolas"/>
+                <w:color w:val="660066"/>
+                <w:sz w:val="18"/>
+                <w:szCs w:val="18"/>
+                <w:lang w:val="en-SG"/>
+              </w:rPr>
+              <w:t>pthread_mutex_t</w:t>
+            </w:r>
+            <w:r>
+              <w:rPr>
+                <w:rFonts w:ascii="Consolas" w:eastAsia="Times New Roman" w:hAnsi="Consolas" w:cs="Consolas"/>
+                <w:color w:val="000000"/>
+                <w:sz w:val="18"/>
+                <w:szCs w:val="18"/>
+                <w:lang w:val="en-SG"/>
+              </w:rPr>
+              <w:t xml:space="preserve"> mutex </w:t>
+            </w:r>
+            <w:r>
+              <w:rPr>
+                <w:rFonts w:ascii="Consolas" w:eastAsia="Times New Roman" w:hAnsi="Consolas" w:cs="Consolas"/>
+                <w:color w:val="666600"/>
+                <w:sz w:val="18"/>
+                <w:szCs w:val="18"/>
+                <w:lang w:val="en-SG"/>
+              </w:rPr>
+              <w:t>=</w:t>
+            </w:r>
+            <w:r>
+              <w:rPr>
+                <w:rFonts w:ascii="Consolas" w:eastAsia="Times New Roman" w:hAnsi="Consolas" w:cs="Consolas"/>
+                <w:color w:val="000000"/>
+                <w:sz w:val="18"/>
+                <w:szCs w:val="18"/>
+                <w:lang w:val="en-SG"/>
+              </w:rPr>
+              <w:t xml:space="preserve"> PTHREAD_MUTEX_INITIALIZER;</w:t>
+            </w:r>
+          </w:p>
+          <w:p>
+            <w:pPr>
+              <w:rPr>
+                <w:rFonts w:ascii="Times New Roman" w:eastAsia="Times New Roman" w:hAnsi="Times New Roman" w:cs="Times New Roman"/>
+                <w:lang w:val="en-SG"/>
+              </w:rPr>
+            </w:pPr>
+            <w:r>
+              <w:rPr>
+                <w:rFonts w:ascii="Consolas" w:eastAsia="Times New Roman" w:hAnsi="Consolas" w:cs="Consolas"/>
+                <w:color w:val="000000"/>
+                <w:sz w:val="18"/>
+                <w:szCs w:val="18"/>
+                <w:lang w:val="en-SG"/>
+              </w:rPr>
+              <w:tab/>
+            </w:r>
+            <w:r>
+              <w:rPr>
+                <w:rFonts w:ascii="Consolas" w:eastAsia="Times New Roman" w:hAnsi="Consolas" w:cs="Consolas"/>
+                <w:color w:val="660066"/>
+                <w:sz w:val="18"/>
+                <w:szCs w:val="18"/>
+                <w:lang w:val="en-SG"/>
+              </w:rPr>
+              <w:t>sem_t</w:t>
+            </w:r>
+            <w:r>
+              <w:rPr>
+                <w:rFonts w:ascii="Consolas" w:eastAsia="Times New Roman" w:hAnsi="Consolas" w:cs="Consolas"/>
+                <w:color w:val="000000"/>
+                <w:sz w:val="18"/>
+                <w:szCs w:val="18"/>
+                <w:lang w:val="en-SG"/>
+              </w:rPr>
+              <w:t xml:space="preserve"> empty</w:t>
+            </w:r>
+            <w:r>
+              <w:rPr>
+                <w:rFonts w:ascii="Consolas" w:eastAsia="Times New Roman" w:hAnsi="Consolas" w:cs="Consolas"/>
+                <w:color w:val="666600"/>
+                <w:sz w:val="18"/>
+                <w:szCs w:val="18"/>
+                <w:lang w:val="en-SG"/>
+              </w:rPr>
+              <w:t>,</w:t>
+            </w:r>
+            <w:r>
+              <w:rPr>
+                <w:rFonts w:ascii="Consolas" w:eastAsia="Times New Roman" w:hAnsi="Consolas" w:cs="Consolas"/>
+                <w:color w:val="000000"/>
+                <w:sz w:val="18"/>
+                <w:szCs w:val="18"/>
+                <w:lang w:val="en-SG"/>
+              </w:rPr>
+              <w:t xml:space="preserve"> full;</w:t>
+            </w:r>
+          </w:p>
+          <w:p>
+            <w:pPr>
+              <w:rPr>
+                <w:rFonts w:ascii="Times New Roman" w:eastAsia="Times New Roman" w:hAnsi="Times New Roman" w:cs="Times New Roman"/>
+                <w:lang w:val="en-SG"/>
+              </w:rPr>
+            </w:pPr>
+            <w:r>
+              <w:rPr>
+                <w:rFonts w:ascii="Consolas" w:eastAsia="Times New Roman" w:hAnsi="Consolas" w:cs="Consolas"/>
+                <w:color w:val="666600"/>
+                <w:sz w:val="18"/>
+                <w:szCs w:val="18"/>
+                <w:lang w:val="en-SG"/>
+              </w:rPr>
+              <w:t>}</w:t>
+            </w:r>
+            <w:r>
+              <w:rPr>
+                <w:rFonts w:ascii="Consolas" w:eastAsia="Times New Roman" w:hAnsi="Consolas" w:cs="Consolas"/>
+                <w:color w:val="000000"/>
+                <w:sz w:val="18"/>
+                <w:szCs w:val="18"/>
+                <w:lang w:val="en-SG"/>
+              </w:rPr>
+              <w:t xml:space="preserve"> </w:t>
+            </w:r>
+            <w:r>
+              <w:rPr>
+                <w:rFonts w:ascii="Consolas" w:eastAsia="Times New Roman" w:hAnsi="Consolas" w:cs="Consolas"/>
+                <w:color w:val="660066"/>
+                <w:sz w:val="18"/>
+                <w:szCs w:val="18"/>
+                <w:lang w:val="en-SG"/>
+              </w:rPr>
+              <w:t>TBuffer;</w:t>
+            </w:r>
+          </w:p>
+          <w:p>
+            <w:pPr>
+              <w:rPr>
+                <w:rFonts w:ascii="Times New Roman" w:eastAsia="Times New Roman" w:hAnsi="Times New Roman" w:cs="Times New Roman"/>
+                <w:lang w:val="en-SG"/>
+              </w:rPr>
+            </w:pPr>
+          </w:p>
+          <w:p>
+            <w:pPr>
+              <w:rPr>
+                <w:rFonts w:ascii="Times New Roman" w:eastAsia="Times New Roman" w:hAnsi="Times New Roman" w:cs="Times New Roman"/>
+                <w:lang w:val="en-SG"/>
+              </w:rPr>
+            </w:pPr>
+            <w:r>
+              <w:rPr>
+                <w:rFonts w:ascii="Consolas" w:eastAsia="Times New Roman" w:hAnsi="Consolas" w:cs="Consolas"/>
+                <w:color w:val="000088"/>
+                <w:sz w:val="18"/>
+                <w:szCs w:val="18"/>
+                <w:lang w:val="en-SG"/>
+              </w:rPr>
+              <w:t>void</w:t>
+            </w:r>
+            <w:r>
+              <w:rPr>
+                <w:rFonts w:ascii="Consolas" w:eastAsia="Times New Roman" w:hAnsi="Consolas" w:cs="Consolas"/>
+                <w:color w:val="000000"/>
+                <w:sz w:val="18"/>
+                <w:szCs w:val="18"/>
+                <w:lang w:val="en-SG"/>
+              </w:rPr>
+              <w:t xml:space="preserve"> initBuffer</w:t>
+            </w:r>
+            <w:r>
+              <w:rPr>
+                <w:rFonts w:ascii="Consolas" w:eastAsia="Times New Roman" w:hAnsi="Consolas" w:cs="Consolas"/>
+                <w:color w:val="666600"/>
+                <w:sz w:val="18"/>
+                <w:szCs w:val="18"/>
+                <w:lang w:val="en-SG"/>
+              </w:rPr>
+              <w:t>(</w:t>
+            </w:r>
+            <w:r>
+              <w:rPr>
+                <w:rFonts w:ascii="Consolas" w:eastAsia="Times New Roman" w:hAnsi="Consolas" w:cs="Consolas"/>
+                <w:color w:val="660066"/>
+                <w:sz w:val="18"/>
+                <w:szCs w:val="18"/>
+                <w:lang w:val="en-SG"/>
+              </w:rPr>
+              <w:t>TBuffer</w:t>
+            </w:r>
+            <w:r>
+              <w:rPr>
+                <w:rFonts w:ascii="Consolas" w:eastAsia="Times New Roman" w:hAnsi="Consolas" w:cs="Consolas"/>
+                <w:color w:val="000000"/>
+                <w:sz w:val="18"/>
+                <w:szCs w:val="18"/>
+                <w:lang w:val="en-SG"/>
+              </w:rPr>
+              <w:t xml:space="preserve"> </w:t>
+            </w:r>
+            <w:r>
+              <w:rPr>
+                <w:rFonts w:ascii="Consolas" w:eastAsia="Times New Roman" w:hAnsi="Consolas" w:cs="Consolas"/>
+                <w:color w:val="666600"/>
+                <w:sz w:val="18"/>
+                <w:szCs w:val="18"/>
+                <w:lang w:val="en-SG"/>
+              </w:rPr>
+              <w:t>*</w:t>
+            </w:r>
+            <w:r>
+              <w:rPr>
+                <w:rFonts w:ascii="Consolas" w:eastAsia="Times New Roman" w:hAnsi="Consolas" w:cs="Consolas"/>
+                <w:color w:val="000000"/>
+                <w:sz w:val="18"/>
+                <w:szCs w:val="18"/>
+                <w:lang w:val="en-SG"/>
+              </w:rPr>
+              <w:t>buffer</w:t>
+            </w:r>
+            <w:r>
+              <w:rPr>
+                <w:rFonts w:ascii="Consolas" w:eastAsia="Times New Roman" w:hAnsi="Consolas" w:cs="Consolas"/>
+                <w:color w:val="666600"/>
+                <w:sz w:val="18"/>
+                <w:szCs w:val="18"/>
+                <w:lang w:val="en-SG"/>
+              </w:rPr>
+              <w:t>);</w:t>
+            </w:r>
+          </w:p>
+          <w:p>
+            <w:pPr>
+              <w:rPr>
+                <w:rFonts w:ascii="Times New Roman" w:eastAsia="Times New Roman" w:hAnsi="Times New Roman" w:cs="Times New Roman"/>
+                <w:lang w:val="en-SG"/>
+              </w:rPr>
+            </w:pPr>
+            <w:r>
+              <w:rPr>
+                <w:rFonts w:ascii="Consolas" w:eastAsia="Times New Roman" w:hAnsi="Consolas" w:cs="Consolas"/>
+                <w:color w:val="000088"/>
+                <w:sz w:val="18"/>
+                <w:szCs w:val="18"/>
+                <w:lang w:val="en-SG"/>
+              </w:rPr>
+              <w:t>void</w:t>
+            </w:r>
+            <w:r>
+              <w:rPr>
+                <w:rFonts w:ascii="Consolas" w:eastAsia="Times New Roman" w:hAnsi="Consolas" w:cs="Consolas"/>
+                <w:color w:val="000000"/>
+                <w:sz w:val="18"/>
+                <w:szCs w:val="18"/>
+                <w:lang w:val="en-SG"/>
+              </w:rPr>
+              <w:t xml:space="preserve"> enq</w:t>
+            </w:r>
+            <w:r>
+              <w:rPr>
+                <w:rFonts w:ascii="Consolas" w:eastAsia="Times New Roman" w:hAnsi="Consolas" w:cs="Consolas"/>
+                <w:color w:val="666600"/>
+                <w:sz w:val="18"/>
+                <w:szCs w:val="18"/>
+                <w:lang w:val="en-SG"/>
+              </w:rPr>
+              <w:t>(</w:t>
+            </w:r>
+            <w:r>
+              <w:rPr>
+                <w:rFonts w:ascii="Consolas" w:eastAsia="Times New Roman" w:hAnsi="Consolas" w:cs="Consolas"/>
+                <w:color w:val="660066"/>
+                <w:sz w:val="18"/>
+                <w:szCs w:val="18"/>
+                <w:lang w:val="en-SG"/>
+              </w:rPr>
+              <w:t>TBuffer</w:t>
+            </w:r>
+            <w:r>
+              <w:rPr>
+                <w:rFonts w:ascii="Consolas" w:eastAsia="Times New Roman" w:hAnsi="Consolas" w:cs="Consolas"/>
+                <w:color w:val="000000"/>
+                <w:sz w:val="18"/>
+                <w:szCs w:val="18"/>
+                <w:lang w:val="en-SG"/>
+              </w:rPr>
+              <w:t xml:space="preserve"> </w:t>
+            </w:r>
+            <w:r>
+              <w:rPr>
+                <w:rFonts w:ascii="Consolas" w:eastAsia="Times New Roman" w:hAnsi="Consolas" w:cs="Consolas"/>
+                <w:color w:val="666600"/>
+                <w:sz w:val="18"/>
+                <w:szCs w:val="18"/>
+                <w:lang w:val="en-SG"/>
+              </w:rPr>
+              <w:t>*</w:t>
+            </w:r>
+            <w:r>
+              <w:rPr>
+                <w:rFonts w:ascii="Consolas" w:eastAsia="Times New Roman" w:hAnsi="Consolas" w:cs="Consolas"/>
+                <w:color w:val="000000"/>
+                <w:sz w:val="18"/>
+                <w:szCs w:val="18"/>
+                <w:lang w:val="en-SG"/>
+              </w:rPr>
+              <w:t>buffer</w:t>
+            </w:r>
+            <w:r>
+              <w:rPr>
+                <w:rFonts w:ascii="Consolas" w:eastAsia="Times New Roman" w:hAnsi="Consolas" w:cs="Consolas"/>
+                <w:color w:val="666600"/>
+                <w:sz w:val="18"/>
+                <w:szCs w:val="18"/>
+                <w:lang w:val="en-SG"/>
+              </w:rPr>
+              <w:t>,</w:t>
+            </w:r>
+            <w:r>
+              <w:rPr>
+                <w:rFonts w:ascii="Consolas" w:eastAsia="Times New Roman" w:hAnsi="Consolas" w:cs="Consolas"/>
+                <w:color w:val="000000"/>
+                <w:sz w:val="18"/>
+                <w:szCs w:val="18"/>
+                <w:lang w:val="en-SG"/>
+              </w:rPr>
+              <w:t xml:space="preserve"> </w:t>
+            </w:r>
+            <w:r>
+              <w:rPr>
+                <w:rFonts w:ascii="Consolas" w:eastAsia="Times New Roman" w:hAnsi="Consolas" w:cs="Consolas"/>
+                <w:color w:val="000088"/>
+                <w:sz w:val="18"/>
+                <w:szCs w:val="18"/>
+                <w:lang w:val="en-SG"/>
+              </w:rPr>
+              <w:t>const</w:t>
+            </w:r>
+            <w:r>
+              <w:rPr>
+                <w:rFonts w:ascii="Consolas" w:eastAsia="Times New Roman" w:hAnsi="Consolas" w:cs="Consolas"/>
+                <w:color w:val="000000"/>
+                <w:sz w:val="18"/>
+                <w:szCs w:val="18"/>
+                <w:lang w:val="en-SG"/>
+              </w:rPr>
+              <w:t xml:space="preserve"> </w:t>
+            </w:r>
+            <w:r>
+              <w:rPr>
+                <w:rFonts w:ascii="Consolas" w:eastAsia="Times New Roman" w:hAnsi="Consolas" w:cs="Consolas"/>
+                <w:color w:val="000088"/>
+                <w:sz w:val="18"/>
+                <w:szCs w:val="18"/>
+                <w:lang w:val="en-SG"/>
+              </w:rPr>
+              <w:t>char</w:t>
+            </w:r>
+            <w:r>
+              <w:rPr>
+                <w:rFonts w:ascii="Consolas" w:eastAsia="Times New Roman" w:hAnsi="Consolas" w:cs="Consolas"/>
+                <w:color w:val="000000"/>
+                <w:sz w:val="18"/>
+                <w:szCs w:val="18"/>
+                <w:lang w:val="en-SG"/>
+              </w:rPr>
+              <w:t xml:space="preserve"> </w:t>
+            </w:r>
+            <w:r>
+              <w:rPr>
+                <w:rFonts w:ascii="Consolas" w:eastAsia="Times New Roman" w:hAnsi="Consolas" w:cs="Consolas"/>
+                <w:color w:val="666600"/>
+                <w:sz w:val="18"/>
+                <w:szCs w:val="18"/>
+                <w:lang w:val="en-SG"/>
+              </w:rPr>
+              <w:t>*</w:t>
+            </w:r>
+            <w:r>
+              <w:rPr>
+                <w:rFonts w:ascii="Consolas" w:eastAsia="Times New Roman" w:hAnsi="Consolas" w:cs="Consolas"/>
+                <w:color w:val="000000"/>
+                <w:sz w:val="18"/>
+                <w:szCs w:val="18"/>
+                <w:lang w:val="en-SG"/>
+              </w:rPr>
+              <w:t>data</w:t>
+            </w:r>
+            <w:r>
+              <w:rPr>
+                <w:rFonts w:ascii="Consolas" w:eastAsia="Times New Roman" w:hAnsi="Consolas" w:cs="Consolas"/>
+                <w:color w:val="666600"/>
+                <w:sz w:val="18"/>
+                <w:szCs w:val="18"/>
+                <w:lang w:val="en-SG"/>
+              </w:rPr>
+              <w:t>,</w:t>
+            </w:r>
+            <w:r>
+              <w:rPr>
+                <w:rFonts w:ascii="Consolas" w:eastAsia="Times New Roman" w:hAnsi="Consolas" w:cs="Consolas"/>
+                <w:color w:val="000000"/>
+                <w:sz w:val="18"/>
+                <w:szCs w:val="18"/>
+                <w:lang w:val="en-SG"/>
+              </w:rPr>
+              <w:t xml:space="preserve"> </w:t>
+            </w:r>
+            <w:r>
+              <w:rPr>
+                <w:rFonts w:ascii="Consolas" w:eastAsia="Times New Roman" w:hAnsi="Consolas" w:cs="Consolas"/>
+                <w:color w:val="000088"/>
+                <w:sz w:val="18"/>
+                <w:szCs w:val="18"/>
+                <w:lang w:val="en-SG"/>
+              </w:rPr>
+              <w:t>int</w:t>
+            </w:r>
+            <w:r>
+              <w:rPr>
+                <w:rFonts w:ascii="Consolas" w:eastAsia="Times New Roman" w:hAnsi="Consolas" w:cs="Consolas"/>
+                <w:color w:val="000000"/>
+                <w:sz w:val="18"/>
+                <w:szCs w:val="18"/>
+                <w:lang w:val="en-SG"/>
+              </w:rPr>
+              <w:t xml:space="preserve"> len</w:t>
+            </w:r>
+            <w:r>
+              <w:rPr>
+                <w:rFonts w:ascii="Consolas" w:eastAsia="Times New Roman" w:hAnsi="Consolas" w:cs="Consolas"/>
+                <w:color w:val="666600"/>
+                <w:sz w:val="18"/>
+                <w:szCs w:val="18"/>
+                <w:lang w:val="en-SG"/>
+              </w:rPr>
+              <w:t>);</w:t>
+            </w:r>
+          </w:p>
+          <w:p>
+            <w:pPr>
+              <w:rPr>
+                <w:rFonts w:ascii="Times New Roman" w:eastAsia="Times New Roman" w:hAnsi="Times New Roman" w:cs="Times New Roman"/>
+                <w:lang w:val="en-SG"/>
+              </w:rPr>
+            </w:pPr>
+            <w:r>
+              <w:rPr>
+                <w:rFonts w:ascii="Consolas" w:eastAsia="Times New Roman" w:hAnsi="Consolas" w:cs="Consolas"/>
+                <w:color w:val="000088"/>
+                <w:sz w:val="18"/>
+                <w:szCs w:val="18"/>
+                <w:lang w:val="en-SG"/>
+              </w:rPr>
+              <w:t>int</w:t>
+            </w:r>
+            <w:r>
+              <w:rPr>
+                <w:rFonts w:ascii="Consolas" w:eastAsia="Times New Roman" w:hAnsi="Consolas" w:cs="Consolas"/>
+                <w:color w:val="000000"/>
+                <w:sz w:val="18"/>
+                <w:szCs w:val="18"/>
+                <w:lang w:val="en-SG"/>
+              </w:rPr>
+              <w:t xml:space="preserve"> deq</w:t>
+            </w:r>
+            <w:r>
+              <w:rPr>
+                <w:rFonts w:ascii="Consolas" w:eastAsia="Times New Roman" w:hAnsi="Consolas" w:cs="Consolas"/>
+                <w:color w:val="666600"/>
+                <w:sz w:val="18"/>
+                <w:szCs w:val="18"/>
+                <w:lang w:val="en-SG"/>
+              </w:rPr>
+              <w:t>(</w:t>
+            </w:r>
+            <w:r>
+              <w:rPr>
+                <w:rFonts w:ascii="Consolas" w:eastAsia="Times New Roman" w:hAnsi="Consolas" w:cs="Consolas"/>
+                <w:color w:val="660066"/>
+                <w:sz w:val="18"/>
+                <w:szCs w:val="18"/>
+                <w:lang w:val="en-SG"/>
+              </w:rPr>
+              <w:t>TBuffer</w:t>
+            </w:r>
+            <w:r>
+              <w:rPr>
+                <w:rFonts w:ascii="Consolas" w:eastAsia="Times New Roman" w:hAnsi="Consolas" w:cs="Consolas"/>
+                <w:color w:val="000000"/>
+                <w:sz w:val="18"/>
+                <w:szCs w:val="18"/>
+                <w:lang w:val="en-SG"/>
+              </w:rPr>
+              <w:t xml:space="preserve"> </w:t>
+            </w:r>
+            <w:r>
+              <w:rPr>
+                <w:rFonts w:ascii="Consolas" w:eastAsia="Times New Roman" w:hAnsi="Consolas" w:cs="Consolas"/>
+                <w:color w:val="666600"/>
+                <w:sz w:val="18"/>
+                <w:szCs w:val="18"/>
+                <w:lang w:val="en-SG"/>
+              </w:rPr>
+              <w:t>*</w:t>
+            </w:r>
+            <w:r>
+              <w:rPr>
+                <w:rFonts w:ascii="Consolas" w:eastAsia="Times New Roman" w:hAnsi="Consolas" w:cs="Consolas"/>
+                <w:color w:val="000000"/>
+                <w:sz w:val="18"/>
+                <w:szCs w:val="18"/>
+                <w:lang w:val="en-SG"/>
+              </w:rPr>
+              <w:t>buffer</w:t>
+            </w:r>
+            <w:r>
+              <w:rPr>
+                <w:rFonts w:ascii="Consolas" w:eastAsia="Times New Roman" w:hAnsi="Consolas" w:cs="Consolas"/>
+                <w:color w:val="666600"/>
+                <w:sz w:val="18"/>
+                <w:szCs w:val="18"/>
+                <w:lang w:val="en-SG"/>
+              </w:rPr>
+              <w:t>,</w:t>
+            </w:r>
+            <w:r>
+              <w:rPr>
+                <w:rFonts w:ascii="Consolas" w:eastAsia="Times New Roman" w:hAnsi="Consolas" w:cs="Consolas"/>
+                <w:color w:val="000000"/>
+                <w:sz w:val="18"/>
+                <w:szCs w:val="18"/>
+                <w:lang w:val="en-SG"/>
+              </w:rPr>
+              <w:t xml:space="preserve"> </w:t>
+            </w:r>
+            <w:r>
+              <w:rPr>
+                <w:rFonts w:ascii="Consolas" w:eastAsia="Times New Roman" w:hAnsi="Consolas" w:cs="Consolas"/>
+                <w:color w:val="000088"/>
+                <w:sz w:val="18"/>
+                <w:szCs w:val="18"/>
+                <w:lang w:val="en-SG"/>
+              </w:rPr>
+              <w:t>char</w:t>
+            </w:r>
+            <w:r>
+              <w:rPr>
+                <w:rFonts w:ascii="Consolas" w:eastAsia="Times New Roman" w:hAnsi="Consolas" w:cs="Consolas"/>
+                <w:color w:val="000000"/>
+                <w:sz w:val="18"/>
+                <w:szCs w:val="18"/>
+                <w:lang w:val="en-SG"/>
+              </w:rPr>
+              <w:t xml:space="preserve"> </w:t>
+            </w:r>
+            <w:r>
+              <w:rPr>
+                <w:rFonts w:ascii="Consolas" w:eastAsia="Times New Roman" w:hAnsi="Consolas" w:cs="Consolas"/>
+                <w:color w:val="666600"/>
+                <w:sz w:val="18"/>
+                <w:szCs w:val="18"/>
+                <w:lang w:val="en-SG"/>
+              </w:rPr>
+              <w:t>*</w:t>
+            </w:r>
+            <w:r>
+              <w:rPr>
+                <w:rFonts w:ascii="Consolas" w:eastAsia="Times New Roman" w:hAnsi="Consolas" w:cs="Consolas"/>
+                <w:color w:val="000000"/>
+                <w:sz w:val="18"/>
+                <w:szCs w:val="18"/>
+                <w:lang w:val="en-SG"/>
+              </w:rPr>
+              <w:t>data</w:t>
+            </w:r>
+            <w:r>
+              <w:rPr>
+                <w:rFonts w:ascii="Consolas" w:eastAsia="Times New Roman" w:hAnsi="Consolas" w:cs="Consolas"/>
+                <w:color w:val="666600"/>
+                <w:sz w:val="18"/>
+                <w:szCs w:val="18"/>
+                <w:lang w:val="en-SG"/>
+              </w:rPr>
+              <w:t>);</w:t>
+            </w:r>
+          </w:p>
+          <w:p>
+            <w:pPr>
+              <w:rPr>
+                <w:rFonts w:ascii="Times New Roman" w:eastAsia="Times New Roman" w:hAnsi="Times New Roman" w:cs="Times New Roman"/>
+                <w:lang w:val="en-SG"/>
+              </w:rPr>
+            </w:pPr>
+            <w:r>
+              <w:rPr>
+                <w:rFonts w:ascii="Consolas" w:eastAsia="Times New Roman" w:hAnsi="Consolas" w:cs="Consolas"/>
+                <w:color w:val="880000"/>
+                <w:sz w:val="18"/>
+                <w:szCs w:val="18"/>
+                <w:lang w:val="en-SG"/>
+              </w:rPr>
+              <w:t>#endif</w:t>
+            </w:r>
+          </w:p>
+        </w:tc>
+      </w:tr>
+    </w:tbl>
+    <w:p>
+      <w:pPr>
+        <w:rPr>
+          <w:rFonts w:ascii="Times New Roman" w:eastAsia="Times New Roman" w:hAnsi="Times New Roman" w:cs="Times New Roman"/>
+          <w:lang w:val="en-SG"/>
+        </w:rPr>
+      </w:pPr>
+    </w:p>
+    <w:p>
+      <w:pPr>
+        <w:jc w:val="both"/>
+        <w:rPr>
+          <w:lang w:val="en-US"/>
+        </w:rPr>
+      </w:pPr>
+    </w:p>
+    <w:p>
+      <w:pPr>
+        <w:jc w:val="both"/>
+        <w:rPr>
+          <w:lang w:val="en-US"/>
+        </w:rPr>
+      </w:pPr>
+    </w:p>
+    <w:p>
+      <w:pPr>
+        <w:jc w:val="both"/>
+        <w:rPr>
+          <w:lang w:val="en-US"/>
+        </w:rPr>
+      </w:pPr>
+      <w:r>
+        <w:rPr>
+          <w:b/>
+          <w:lang w:val="en-US"/>
+        </w:rPr>
+        <w:t>Question 4. (1 mark)</w:t>
+      </w:r>
+    </w:p>
+    <w:p>
+      <w:pPr>
+        <w:jc w:val="both"/>
+        <w:rPr>
+          <w:lang w:val="en-US"/>
+        </w:rPr>
+      </w:pPr>
+    </w:p>
+    <w:p>
+      <w:pPr>
+        <w:jc w:val="both"/>
+        <w:rPr>
+          <w:lang w:val="en-US"/>
+        </w:rPr>
+      </w:pPr>
+      <w:r>
+        <w:rPr>
+          <w:lang w:val="en-US"/>
+        </w:rPr>
+        <w:t>The answer is</w:t>
+      </w:r>
+      <w:r>
+        <w:rPr>
+          <w:lang w:val="en-US"/>
+        </w:rPr>
+        <w:t xml:space="preserve"> not correct.</w:t>
+      </w:r>
+    </w:p>
+    <w:p>
+      <w:pPr>
+        <w:jc w:val="both"/>
+        <w:rPr>
+          <w:lang w:val="en-US"/>
+        </w:rPr>
+      </w:pPr>
+    </w:p>
+    <w:p>
+      <w:pPr>
+        <w:jc w:val="both"/>
+        <w:rPr>
+          <w:lang w:val="en-US"/>
+        </w:rPr>
+      </w:pPr>
+      <w:r>
+        <w:rPr>
+          <w:b/>
+          <w:lang w:val="en-US"/>
+        </w:rPr>
+        <w:t xml:space="preserve">Question 5. </w:t>
+      </w:r>
+      <w:r>
+        <w:rPr>
+          <w:b/>
+          <w:lang w:val="en-US"/>
+        </w:rPr>
+        <w:t>(3 marks)</w:t>
+      </w:r>
+    </w:p>
+    <w:p>
+      <w:pPr>
+        <w:jc w:val="both"/>
+        <w:rPr>
+          <w:lang w:val="en-US"/>
+        </w:rPr>
+      </w:pPr>
+    </w:p>
+    <w:p>
+      <w:pPr>
+        <w:jc w:val="both"/>
+        <w:rPr>
+          <w:lang w:val="en-US"/>
+        </w:rPr>
+      </w:pPr>
+      <w:r>
+        <w:rPr>
+          <w:lang w:val="en-US"/>
+        </w:rPr>
+        <w:t xml:space="preserve">The problem in Q4 is </w:t>
+      </w:r>
+      <w:r>
+        <w:rPr>
+          <w:lang w:val="en-US"/>
+        </w:rPr>
+        <w:t>the enqueue function in the buffer.cpp returns when there is no space in the buffer, causing the data being enqueued to be lost.</w:t>
+      </w:r>
+    </w:p>
+    <w:p>
+      <w:pPr>
+        <w:jc w:val="both"/>
+        <w:rPr>
+          <w:lang w:val="en-US"/>
+        </w:rPr>
+      </w:pPr>
+    </w:p>
+    <w:p>
+      <w:pPr>
+        <w:jc w:val="both"/>
+        <w:rPr>
+          <w:lang w:val="en-US"/>
+        </w:rPr>
+      </w:pPr>
+      <w:r>
+        <w:rPr>
+          <w:lang w:val="en-US"/>
+        </w:rPr>
+        <w:t xml:space="preserve">The sem_wait and sem_post </w:t>
+      </w:r>
+      <w:r>
+        <w:rPr>
+          <w:lang w:val="en-US"/>
+        </w:rPr>
+        <w:t>calls fixed the problem because</w:t>
+      </w:r>
+      <w:r>
+        <w:rPr>
+          <w:lang w:val="en-US"/>
+        </w:rPr>
+        <w:t xml:space="preserve"> in the enqueue function in buffer.cpp, </w:t>
+      </w:r>
+      <w:r>
+        <w:rPr>
+          <w:lang w:val="en-US"/>
+        </w:rPr>
+        <w:t>when the buffer is full, it will wait for the empty semaphore to be called. This empty semaphore will only be called when the dequeue function successfully dequeues data from the buffer, making space for the enqueue function to write data. Similarly, in the dequeue function, when there is no data in the buffer to be read, it will wait for the full semaphore to be called, which the enqueue function will when it finishes writing data into the empty buffer.</w:t>
+      </w:r>
     </w:p>
     <w:p>
       <w:pPr>
@@ -782,7 +2071,7 @@
 </file>
 
 <file path=word/styles.xml><?xml version="1.0" encoding="utf-8"?>
-<w:styles xmlns:mc="http://schemas.openxmlformats.org/markup-compatibility/2006" xmlns:r="http://schemas.openxmlformats.org/officeDocument/2006/relationships" xmlns:w="http://schemas.openxmlformats.org/wordprocessingml/2006/main" xmlns:w14="http://schemas.microsoft.com/office/word/2010/wordml" xmlns:w15="http://schemas.microsoft.com/office/word/2012/wordml" mc:Ignorable="w14 w15">
+<w:styles xmlns:mc="http://schemas.openxmlformats.org/markup-compatibility/2006" xmlns:r="http://schemas.openxmlformats.org/officeDocument/2006/relationships" xmlns:w="http://schemas.openxmlformats.org/wordprocessingml/2006/main" xmlns:w14="http://schemas.microsoft.com/office/word/2010/wordml" xmlns:w15="http://schemas.microsoft.com/office/word/2012/wordml" xmlns:w16cid="http://schemas.microsoft.com/office/word/2016/wordml/cid" xmlns:w16se="http://schemas.microsoft.com/office/word/2015/wordml/symex" mc:Ignorable="w14 w15 w16se w16cid">
   <w:docDefaults>
     <w:rPrDefault>
       <w:rPr>
@@ -794,7 +2083,7 @@
     </w:rPrDefault>
     <w:pPrDefault/>
   </w:docDefaults>
-  <w:latentStyles w:defLockedState="0" w:defUIPriority="99" w:defSemiHidden="0" w:defUnhideWhenUsed="0" w:defQFormat="0" w:count="382">
+  <w:latentStyles w:defLockedState="0" w:defUIPriority="99" w:defSemiHidden="0" w:defUnhideWhenUsed="0" w:defQFormat="0" w:count="375">
     <w:lsdException w:name="Normal" w:uiPriority="0" w:qFormat="1"/>
     <w:lsdException w:name="heading 1" w:uiPriority="9" w:qFormat="1"/>
     <w:lsdException w:name="heading 2" w:semiHidden="1" w:uiPriority="9" w:unhideWhenUsed="1" w:qFormat="1"/>
@@ -900,6 +2189,7 @@
     <w:lsdException w:name="HTML Sample" w:semiHidden="1" w:unhideWhenUsed="1"/>
     <w:lsdException w:name="HTML Typewriter" w:semiHidden="1" w:unhideWhenUsed="1"/>
     <w:lsdException w:name="HTML Variable" w:semiHidden="1" w:unhideWhenUsed="1"/>
+    <w:lsdException w:name="Normal Table" w:semiHidden="1" w:unhideWhenUsed="1"/>
     <w:lsdException w:name="annotation subject" w:semiHidden="1" w:unhideWhenUsed="1"/>
     <w:lsdException w:name="No List" w:semiHidden="1" w:unhideWhenUsed="1"/>
     <w:lsdException w:name="Outline List 1" w:semiHidden="1" w:unhideWhenUsed="1"/>
@@ -945,18 +2235,11 @@
     <w:lsdException w:name="Table Subtle 1" w:semiHidden="1" w:unhideWhenUsed="1"/>
     <w:lsdException w:name="Table Subtle 2" w:semiHidden="1" w:unhideWhenUsed="1"/>
     <w:lsdException w:name="Table Web 1" w:semiHidden="1" w:unhideWhenUsed="1"/>
+    <w:lsdException w:name="Table Web 2" w:semiHidden="1" w:unhideWhenUsed="1"/>
     <w:lsdException w:name="Table Web 3" w:semiHidden="1" w:unhideWhenUsed="1"/>
     <w:lsdException w:name="Balloon Text" w:semiHidden="1" w:unhideWhenUsed="1"/>
     <w:lsdException w:name="Table Grid" w:uiPriority="39"/>
-    <w:lsdException w:name="Note Level 1" w:semiHidden="1" w:unhideWhenUsed="1"/>
-    <w:lsdException w:name="Note Level 2" w:semiHidden="1" w:unhideWhenUsed="1"/>
-    <w:lsdException w:name="Note Level 3" w:semiHidden="1" w:unhideWhenUsed="1"/>
-    <w:lsdException w:name="Note Level 4" w:semiHidden="1" w:unhideWhenUsed="1"/>
-    <w:lsdException w:name="Note Level 5" w:semiHidden="1" w:unhideWhenUsed="1"/>
-    <w:lsdException w:name="Note Level 6" w:semiHidden="1" w:unhideWhenUsed="1"/>
-    <w:lsdException w:name="Note Level 7" w:semiHidden="1" w:unhideWhenUsed="1"/>
-    <w:lsdException w:name="Note Level 8" w:semiHidden="1" w:unhideWhenUsed="1"/>
-    <w:lsdException w:name="Note Level 9" w:semiHidden="1" w:unhideWhenUsed="1"/>
+    <w:lsdException w:name="Table Theme" w:semiHidden="1" w:unhideWhenUsed="1"/>
     <w:lsdException w:name="Placeholder Text" w:semiHidden="1"/>
     <w:lsdException w:name="No Spacing" w:uiPriority="1" w:qFormat="1"/>
     <w:lsdException w:name="Light Shading" w:uiPriority="60"/>
@@ -1212,7 +2495,6 @@
     <w:uiPriority w:val="39"/>
     <w:rsid w:val="0010285D"/>
     <w:tblPr>
-      <w:tblInd w:w="0" w:type="dxa"/>
       <w:tblBorders>
         <w:top w:val="single" w:sz="4" w:space="0" w:color="auto"/>
         <w:left w:val="single" w:sz="4" w:space="0" w:color="auto"/>
@@ -1221,13 +2503,27 @@
         <w:insideH w:val="single" w:sz="4" w:space="0" w:color="auto"/>
         <w:insideV w:val="single" w:sz="4" w:space="0" w:color="auto"/>
       </w:tblBorders>
-      <w:tblCellMar>
-        <w:top w:w="0" w:type="dxa"/>
-        <w:left w:w="108" w:type="dxa"/>
-        <w:bottom w:w="0" w:type="dxa"/>
-        <w:right w:w="108" w:type="dxa"/>
-      </w:tblCellMar>
     </w:tblPr>
+  </w:style>
+  <w:style w:type="paragraph" w:styleId="NormalWeb">
+    <w:name w:val="Normal (Web)"/>
+    <w:basedOn w:val="Normal"/>
+    <w:uiPriority w:val="99"/>
+    <w:semiHidden/>
+    <w:unhideWhenUsed/>
+    <w:rsid w:val="00F34378"/>
+    <w:pPr>
+      <w:spacing w:before="100" w:beforeAutospacing="1" w:after="100" w:afterAutospacing="1"/>
+    </w:pPr>
+    <w:rPr>
+      <w:rFonts w:ascii="Times New Roman" w:eastAsia="Times New Roman" w:hAnsi="Times New Roman" w:cs="Times New Roman"/>
+      <w:lang w:val="en-SG"/>
+    </w:rPr>
+  </w:style>
+  <w:style w:type="character" w:customStyle="1" w:styleId="apple-tab-span">
+    <w:name w:val="apple-tab-span"/>
+    <w:basedOn w:val="DefaultParagraphFont"/>
+    <w:rsid w:val="00F34378"/>
   </w:style>
 </w:styles>
 </file>

</xml_diff>